<commit_message>
CU05 y CU07 ya en PDF
</commit_message>
<xml_diff>
--- a/DOCUMENTACION/CU05 Administrar Unidades.docx
+++ b/DOCUMENTACION/CU05 Administrar Unidades.docx
@@ -1578,8 +1578,6 @@
               </w:rPr>
               <w:t>cambia en la base de datos a Baja Definitiva y el actor regresa al menú (I-1).</w:t>
             </w:r>
-            <w:bookmarkStart w:id="0" w:name="_GoBack"/>
-            <w:bookmarkEnd w:id="0"/>
           </w:p>
         </w:tc>
       </w:tr>
@@ -1798,19 +1796,45 @@
               <w:rPr>
                 <w:lang w:val="es-MX"/>
               </w:rPr>
-              <w:t>El actor es presentado con una interfaz(I-3) que contiene un área de texto editable (E-1)  para ingresar el CURP</w:t>
-            </w:r>
-            <w:r>
-              <w:rPr>
-                <w:lang w:val="es-MX"/>
-              </w:rPr>
-              <w:t xml:space="preserve"> (E-3)</w:t>
-            </w:r>
-            <w:r>
-              <w:rPr>
-                <w:lang w:val="es-MX"/>
-              </w:rPr>
-              <w:t xml:space="preserve"> del empleado </w:t>
+              <w:t>El actor es presentado con una interfaz(I-3) que contiene un área de texto e</w:t>
+            </w:r>
+            <w:r>
+              <w:rPr>
+                <w:lang w:val="es-MX"/>
+              </w:rPr>
+              <w:t>ditable (E-1)  para ingresar la MATRICULA</w:t>
+            </w:r>
+            <w:r>
+              <w:rPr>
+                <w:lang w:val="es-MX"/>
+              </w:rPr>
+              <w:t>(E-3)</w:t>
+            </w:r>
+            <w:r>
+              <w:rPr>
+                <w:lang w:val="es-MX"/>
+              </w:rPr>
+              <w:t xml:space="preserve"> de la</w:t>
+            </w:r>
+            <w:r>
+              <w:rPr>
+                <w:lang w:val="es-MX"/>
+              </w:rPr>
+              <w:t xml:space="preserve"> </w:t>
+            </w:r>
+            <w:r>
+              <w:rPr>
+                <w:lang w:val="es-MX"/>
+              </w:rPr>
+              <w:t>unidad</w:t>
+            </w:r>
+            <w:bookmarkStart w:id="0" w:name="_GoBack"/>
+            <w:bookmarkEnd w:id="0"/>
+            <w:r>
+              <w:rPr>
+                <w:lang w:val="es-MX"/>
+              </w:rPr>
+              <w:t xml:space="preserve"> </w:t>
             </w:r>
             <w:r>
               <w:rPr>

</xml_diff>